<commit_message>
Se agregan los script 0125/0126/0127/0128/129/130 a la Clase Tests_AdmInstituciones
</commit_message>
<xml_diff>
--- a/Evidencia/DEC_0125.docx
+++ b/Evidencia/DEC_0125.docx
@@ -37,12 +37,12 @@
         <w:drawing>
           <wp:inline distT="0" distR="0" distB="0" distL="0">
             <wp:extent cx="5080000" cy="5080000"/>
-            <wp:docPr id="0" name="Drawing 0" descr="C:\Users\estef\eclipse-workspace\Dec5\screenshots\DEC_0125-Captura-Login_por_Identidad_Digital12858.jpg"/>
-            <a:graphic xmlns:a="http://schemas.openxmlformats.org/drawingml/2006/main">
-              <a:graphicData uri="http://schemas.openxmlformats.org/drawingml/2006/picture">
-                <pic:pic xmlns:pic="http://schemas.openxmlformats.org/drawingml/2006/picture">
-                  <pic:nvPicPr>
-                    <pic:cNvPr id="0" name="Picture 0" descr="C:\Users\estef\eclipse-workspace\Dec5\screenshots\DEC_0125-Captura-Login_por_Identidad_Digital12858.jpg"/>
+            <wp:docPr id="0" name="Drawing 0" descr="C:\Users\estef\eclipse-workspace\Dec5\screenshots\DEC_0125-Captura-Login_por_Identidad_Digital.jpg"/>
+            <a:graphic xmlns:a="http://schemas.openxmlformats.org/drawingml/2006/main">
+              <a:graphicData uri="http://schemas.openxmlformats.org/drawingml/2006/picture">
+                <pic:pic xmlns:pic="http://schemas.openxmlformats.org/drawingml/2006/picture">
+                  <pic:nvPicPr>
+                    <pic:cNvPr id="0" name="Picture 0" descr="C:\Users\estef\eclipse-workspace\Dec5\screenshots\DEC_0125-Captura-Login_por_Identidad_Digital.jpg"/>
                     <pic:cNvPicPr>
                       <a:picLocks noChangeAspect="true"/>
                     </pic:cNvPicPr>
@@ -78,26 +78,26 @@
           <w:b w:val="false"/>
           <w:sz w:val="28"/>
         </w:rPr>
-        <w:t>Click al botón Autorizar</w:t>
-      </w:r>
-    </w:p>
-    <w:p/>
-    <w:p>
-      <w:pPr>
-        <w:jc w:val="center"/>
-      </w:pPr>
-      <w:r/>
-      <w:r>
-        <w:br/>
-        <w:drawing>
-          <wp:inline distT="0" distR="0" distB="0" distL="0">
-            <wp:extent cx="5080000" cy="5080000"/>
-            <wp:docPr id="1" name="Drawing 1" descr="C:\Users\estef\eclipse-workspace\Dec5\screenshots\DEC_0125-Captura-Click_al_botón_Autorizar1297.jpg"/>
-            <a:graphic xmlns:a="http://schemas.openxmlformats.org/drawingml/2006/main">
-              <a:graphicData uri="http://schemas.openxmlformats.org/drawingml/2006/picture">
-                <pic:pic xmlns:pic="http://schemas.openxmlformats.org/drawingml/2006/picture">
-                  <pic:nvPicPr>
-                    <pic:cNvPr id="0" name="Picture 1" descr="C:\Users\estef\eclipse-workspace\Dec5\screenshots\DEC_0125-Captura-Click_al_botón_Autorizar1297.jpg"/>
+        <w:t>No aparece el botón Autorizar</w:t>
+      </w:r>
+    </w:p>
+    <w:p/>
+    <w:p>
+      <w:pPr>
+        <w:jc w:val="center"/>
+      </w:pPr>
+      <w:r/>
+      <w:r>
+        <w:br/>
+        <w:drawing>
+          <wp:inline distT="0" distR="0" distB="0" distL="0">
+            <wp:extent cx="5080000" cy="5080000"/>
+            <wp:docPr id="1" name="Drawing 1" descr="C:\Users\estef\eclipse-workspace\Dec5\screenshots\DEC_0125-Captura-No_aparece_el_botón_Autorizar.jpg"/>
+            <a:graphic xmlns:a="http://schemas.openxmlformats.org/drawingml/2006/main">
+              <a:graphicData uri="http://schemas.openxmlformats.org/drawingml/2006/picture">
+                <pic:pic xmlns:pic="http://schemas.openxmlformats.org/drawingml/2006/picture">
+                  <pic:nvPicPr>
+                    <pic:cNvPr id="0" name="Picture 1" descr="C:\Users\estef\eclipse-workspace\Dec5\screenshots\DEC_0125-Captura-No_aparece_el_botón_Autorizar.jpg"/>
                     <pic:cNvPicPr>
                       <a:picLocks noChangeAspect="true"/>
                     </pic:cNvPicPr>
@@ -147,12 +147,12 @@
         <w:drawing>
           <wp:inline distT="0" distR="0" distB="0" distL="0">
             <wp:extent cx="5080000" cy="5080000"/>
-            <wp:docPr id="2" name="Drawing 2" descr="C:\Users\estef\eclipse-workspace\Dec5\screenshots\DEC_0125-Captura-Click_a_Configuraciones12911.jpg"/>
-            <a:graphic xmlns:a="http://schemas.openxmlformats.org/drawingml/2006/main">
-              <a:graphicData uri="http://schemas.openxmlformats.org/drawingml/2006/picture">
-                <pic:pic xmlns:pic="http://schemas.openxmlformats.org/drawingml/2006/picture">
-                  <pic:nvPicPr>
-                    <pic:cNvPr id="0" name="Picture 2" descr="C:\Users\estef\eclipse-workspace\Dec5\screenshots\DEC_0125-Captura-Click_a_Configuraciones12911.jpg"/>
+            <wp:docPr id="2" name="Drawing 2" descr="C:\Users\estef\eclipse-workspace\Dec5\screenshots\DEC_0125-Captura-Click_a_Configuraciones.jpg"/>
+            <a:graphic xmlns:a="http://schemas.openxmlformats.org/drawingml/2006/main">
+              <a:graphicData uri="http://schemas.openxmlformats.org/drawingml/2006/picture">
+                <pic:pic xmlns:pic="http://schemas.openxmlformats.org/drawingml/2006/picture">
+                  <pic:nvPicPr>
+                    <pic:cNvPr id="0" name="Picture 2" descr="C:\Users\estef\eclipse-workspace\Dec5\screenshots\DEC_0125-Captura-Click_a_Configuraciones.jpg"/>
                     <pic:cNvPicPr>
                       <a:picLocks noChangeAspect="true"/>
                     </pic:cNvPicPr>
@@ -202,12 +202,12 @@
         <w:drawing>
           <wp:inline distT="0" distR="0" distB="0" distL="0">
             <wp:extent cx="5080000" cy="5080000"/>
-            <wp:docPr id="3" name="Drawing 3" descr="C:\Users\estef\eclipse-workspace\Dec5\screenshots\DEC_0125-Captura-Click_a_Instituciones12917.jpg"/>
-            <a:graphic xmlns:a="http://schemas.openxmlformats.org/drawingml/2006/main">
-              <a:graphicData uri="http://schemas.openxmlformats.org/drawingml/2006/picture">
-                <pic:pic xmlns:pic="http://schemas.openxmlformats.org/drawingml/2006/picture">
-                  <pic:nvPicPr>
-                    <pic:cNvPr id="0" name="Picture 3" descr="C:\Users\estef\eclipse-workspace\Dec5\screenshots\DEC_0125-Captura-Click_a_Instituciones12917.jpg"/>
+            <wp:docPr id="3" name="Drawing 3" descr="C:\Users\estef\eclipse-workspace\Dec5\screenshots\DEC_0125-Captura-Click_a_Instituciones.jpg"/>
+            <a:graphic xmlns:a="http://schemas.openxmlformats.org/drawingml/2006/main">
+              <a:graphicData uri="http://schemas.openxmlformats.org/drawingml/2006/picture">
+                <pic:pic xmlns:pic="http://schemas.openxmlformats.org/drawingml/2006/picture">
+                  <pic:nvPicPr>
+                    <pic:cNvPr id="0" name="Picture 3" descr="C:\Users\estef\eclipse-workspace\Dec5\screenshots\DEC_0125-Captura-Click_a_Instituciones.jpg"/>
                     <pic:cNvPicPr>
                       <a:picLocks noChangeAspect="true"/>
                     </pic:cNvPicPr>
@@ -243,26 +243,26 @@
           <w:b w:val="false"/>
           <w:sz w:val="28"/>
         </w:rPr>
-        <w:t>Click Editar</w:t>
-      </w:r>
-    </w:p>
-    <w:p/>
-    <w:p>
-      <w:pPr>
-        <w:jc w:val="center"/>
-      </w:pPr>
-      <w:r/>
-      <w:r>
-        <w:br/>
-        <w:drawing>
-          <wp:inline distT="0" distR="0" distB="0" distL="0">
-            <wp:extent cx="5080000" cy="5080000"/>
-            <wp:docPr id="4" name="Drawing 4" descr="C:\Users\estef\eclipse-workspace\Dec5\screenshots\DEC_0125-Captura-Click_Editar12921.jpg"/>
-            <a:graphic xmlns:a="http://schemas.openxmlformats.org/drawingml/2006/main">
-              <a:graphicData uri="http://schemas.openxmlformats.org/drawingml/2006/picture">
-                <pic:pic xmlns:pic="http://schemas.openxmlformats.org/drawingml/2006/picture">
-                  <pic:nvPicPr>
-                    <pic:cNvPr id="0" name="Picture 4" descr="C:\Users\estef\eclipse-workspace\Dec5\screenshots\DEC_0125-Captura-Click_Editar12921.jpg"/>
+        <w:t>Click a Editar</w:t>
+      </w:r>
+    </w:p>
+    <w:p/>
+    <w:p>
+      <w:pPr>
+        <w:jc w:val="center"/>
+      </w:pPr>
+      <w:r/>
+      <w:r>
+        <w:br/>
+        <w:drawing>
+          <wp:inline distT="0" distR="0" distB="0" distL="0">
+            <wp:extent cx="5080000" cy="5080000"/>
+            <wp:docPr id="4" name="Drawing 4" descr="C:\Users\estef\eclipse-workspace\Dec5\screenshots\DEC_0125-Captura-Click_a_Editar.jpg"/>
+            <a:graphic xmlns:a="http://schemas.openxmlformats.org/drawingml/2006/main">
+              <a:graphicData uri="http://schemas.openxmlformats.org/drawingml/2006/picture">
+                <pic:pic xmlns:pic="http://schemas.openxmlformats.org/drawingml/2006/picture">
+                  <pic:nvPicPr>
+                    <pic:cNvPr id="0" name="Picture 4" descr="C:\Users\estef\eclipse-workspace\Dec5\screenshots\DEC_0125-Captura-Click_a_Editar.jpg"/>
                     <pic:cNvPicPr>
                       <a:picLocks noChangeAspect="true"/>
                     </pic:cNvPicPr>
@@ -312,12 +312,12 @@
         <w:drawing>
           <wp:inline distT="0" distR="0" distB="0" distL="0">
             <wp:extent cx="5080000" cy="5080000"/>
-            <wp:docPr id="5" name="Drawing 5" descr="C:\Users\estef\eclipse-workspace\Dec5\screenshots\DEC_0125-Captura-Editar_Rut12924.jpg"/>
-            <a:graphic xmlns:a="http://schemas.openxmlformats.org/drawingml/2006/main">
-              <a:graphicData uri="http://schemas.openxmlformats.org/drawingml/2006/picture">
-                <pic:pic xmlns:pic="http://schemas.openxmlformats.org/drawingml/2006/picture">
-                  <pic:nvPicPr>
-                    <pic:cNvPr id="0" name="Picture 5" descr="C:\Users\estef\eclipse-workspace\Dec5\screenshots\DEC_0125-Captura-Editar_Rut12924.jpg"/>
+            <wp:docPr id="5" name="Drawing 5" descr="C:\Users\estef\eclipse-workspace\Dec5\screenshots\DEC_0125-Captura-Editar_Rut.jpg"/>
+            <a:graphic xmlns:a="http://schemas.openxmlformats.org/drawingml/2006/main">
+              <a:graphicData uri="http://schemas.openxmlformats.org/drawingml/2006/picture">
+                <pic:pic xmlns:pic="http://schemas.openxmlformats.org/drawingml/2006/picture">
+                  <pic:nvPicPr>
+                    <pic:cNvPr id="0" name="Picture 5" descr="C:\Users\estef\eclipse-workspace\Dec5\screenshots\DEC_0125-Captura-Editar_Rut.jpg"/>
                     <pic:cNvPicPr>
                       <a:picLocks noChangeAspect="true"/>
                     </pic:cNvPicPr>
@@ -367,12 +367,12 @@
         <w:drawing>
           <wp:inline distT="0" distR="0" distB="0" distL="0">
             <wp:extent cx="5080000" cy="5080000"/>
-            <wp:docPr id="6" name="Drawing 6" descr="C:\Users\estef\eclipse-workspace\Dec5\screenshots\DEC_0125-Captura-Click_Boton_Guardar12929.jpg"/>
-            <a:graphic xmlns:a="http://schemas.openxmlformats.org/drawingml/2006/main">
-              <a:graphicData uri="http://schemas.openxmlformats.org/drawingml/2006/picture">
-                <pic:pic xmlns:pic="http://schemas.openxmlformats.org/drawingml/2006/picture">
-                  <pic:nvPicPr>
-                    <pic:cNvPr id="0" name="Picture 6" descr="C:\Users\estef\eclipse-workspace\Dec5\screenshots\DEC_0125-Captura-Click_Boton_Guardar12929.jpg"/>
+            <wp:docPr id="6" name="Drawing 6" descr="C:\Users\estef\eclipse-workspace\Dec5\screenshots\DEC_0125-Captura-Click_Boton_Guardar.jpg"/>
+            <a:graphic xmlns:a="http://schemas.openxmlformats.org/drawingml/2006/main">
+              <a:graphicData uri="http://schemas.openxmlformats.org/drawingml/2006/picture">
+                <pic:pic xmlns:pic="http://schemas.openxmlformats.org/drawingml/2006/picture">
+                  <pic:nvPicPr>
+                    <pic:cNvPr id="0" name="Picture 6" descr="C:\Users\estef\eclipse-workspace\Dec5\screenshots\DEC_0125-Captura-Click_Boton_Guardar.jpg"/>
                     <pic:cNvPicPr>
                       <a:picLocks noChangeAspect="true"/>
                     </pic:cNvPicPr>
@@ -422,12 +422,12 @@
         <w:drawing>
           <wp:inline distT="0" distR="0" distB="0" distL="0">
             <wp:extent cx="5080000" cy="5080000"/>
-            <wp:docPr id="7" name="Drawing 7" descr="C:\Users\estef\eclipse-workspace\Dec5\screenshots\DEC_0125-Captura-Mensaje_OK12933.jpg"/>
-            <a:graphic xmlns:a="http://schemas.openxmlformats.org/drawingml/2006/main">
-              <a:graphicData uri="http://schemas.openxmlformats.org/drawingml/2006/picture">
-                <pic:pic xmlns:pic="http://schemas.openxmlformats.org/drawingml/2006/picture">
-                  <pic:nvPicPr>
-                    <pic:cNvPr id="0" name="Picture 7" descr="C:\Users\estef\eclipse-workspace\Dec5\screenshots\DEC_0125-Captura-Mensaje_OK12933.jpg"/>
+            <wp:docPr id="7" name="Drawing 7" descr="C:\Users\estef\eclipse-workspace\Dec5\screenshots\DEC_0125-Captura-Mensaje_OK.jpg"/>
+            <a:graphic xmlns:a="http://schemas.openxmlformats.org/drawingml/2006/main">
+              <a:graphicData uri="http://schemas.openxmlformats.org/drawingml/2006/picture">
+                <pic:pic xmlns:pic="http://schemas.openxmlformats.org/drawingml/2006/picture">
+                  <pic:nvPicPr>
+                    <pic:cNvPr id="0" name="Picture 7" descr="C:\Users\estef\eclipse-workspace\Dec5\screenshots\DEC_0125-Captura-Mensaje_OK.jpg"/>
                     <pic:cNvPicPr>
                       <a:picLocks noChangeAspect="true"/>
                     </pic:cNvPicPr>

</xml_diff>